<commit_message>
se modifico el resto de la base de datos para sumar coherencia con las nuevas columnas de la tabla estado portafolio incluida su documentacion
</commit_message>
<xml_diff>
--- a/Base-datos/Documentacion-base-de-datos.docx
+++ b/Base-datos/Documentacion-base-de-datos.docx
@@ -96,8 +96,6 @@
           <w:sz w:val="32"/>
         </w:rPr>
       </w:pPr>
-      <w:bookmarkStart w:id="0" w:name="_GoBack"/>
-      <w:bookmarkEnd w:id="0"/>
     </w:p>
     <w:p>
       <w:pPr>
@@ -1148,22 +1146,13 @@
           <w:ilvl w:val="0"/>
           <w:numId w:val="25"/>
         </w:numPr>
-        <w:spacing w:after="160" w:line="259" w:lineRule="auto"/>
+        <w:spacing w:before="240" w:after="240" w:line="259" w:lineRule="auto"/>
+        <w:rPr>
+          <w:sz w:val="28"/>
+        </w:rPr>
       </w:pPr>
       <w:r>
         <w:t>saldo_anterior: Saldo antes de la operación</w:t>
-      </w:r>
-    </w:p>
-    <w:p>
-      <w:pPr>
-        <w:numPr>
-          <w:ilvl w:val="0"/>
-          <w:numId w:val="25"/>
-        </w:numPr>
-        <w:spacing w:after="160" w:line="259" w:lineRule="auto"/>
-      </w:pPr>
-      <w:r>
-        <w:t>saldo_nuevo: Saldo después de la operación</w:t>
       </w:r>
     </w:p>
     <w:p>
@@ -1173,14 +1162,30 @@
           <w:numId w:val="25"/>
         </w:numPr>
         <w:spacing w:before="240" w:after="240" w:line="259" w:lineRule="auto"/>
-        <w:jc w:val="center"/>
         <w:rPr>
           <w:sz w:val="28"/>
         </w:rPr>
       </w:pPr>
       <w:r>
+        <w:t>saldo_nuevo: Saldo después de la operación</w:t>
+      </w:r>
+    </w:p>
+    <w:p>
+      <w:pPr>
+        <w:numPr>
+          <w:ilvl w:val="0"/>
+          <w:numId w:val="25"/>
+        </w:numPr>
+        <w:spacing w:before="240" w:after="240" w:line="259" w:lineRule="auto"/>
+        <w:rPr>
+          <w:sz w:val="28"/>
+        </w:rPr>
+      </w:pPr>
+      <w:r>
         <w:t>motivo: Descripción del motivo del cambio</w:t>
       </w:r>
+      <w:bookmarkStart w:id="0" w:name="_GoBack"/>
+      <w:bookmarkEnd w:id="0"/>
     </w:p>
     <w:p>
       <w:pPr>
@@ -1209,58 +1214,32 @@
       </w:pPr>
       <w:r>
         <w:rPr>
-          <w:noProof/>
-          <w:sz w:val="32"/>
-          <w:lang w:val="en-US"/>
+          <w:sz w:val="28"/>
         </w:rPr>
-        <w:drawing>
-          <wp:inline distT="0" distB="0" distL="0" distR="0">
-            <wp:extent cx="6027420" cy="6035040"/>
-            <wp:effectExtent l="0" t="0" r="0" b="3810"/>
-            <wp:docPr id="31" name="Imagen 31" descr="C:\Users\av-cr\AppData\Local\Microsoft\Windows\INetCache\Content.Word\arg-broker-bdd.png"/>
-            <wp:cNvGraphicFramePr>
-              <a:graphicFrameLocks xmlns:a="http://schemas.openxmlformats.org/drawingml/2006/main" noChangeAspect="1"/>
-            </wp:cNvGraphicFramePr>
-            <a:graphic xmlns:a="http://schemas.openxmlformats.org/drawingml/2006/main">
-              <a:graphicData uri="http://schemas.openxmlformats.org/drawingml/2006/picture">
-                <pic:pic xmlns:pic="http://schemas.openxmlformats.org/drawingml/2006/picture">
-                  <pic:nvPicPr>
-                    <pic:cNvPr id="0" name="Picture 3" descr="C:\Users\av-cr\AppData\Local\Microsoft\Windows\INetCache\Content.Word\arg-broker-bdd.png"/>
-                    <pic:cNvPicPr>
-                      <a:picLocks noChangeAspect="1" noChangeArrowheads="1"/>
-                    </pic:cNvPicPr>
-                  </pic:nvPicPr>
-                  <pic:blipFill>
-                    <a:blip r:embed="rId8">
-                      <a:extLst>
-                        <a:ext uri="{28A0092B-C50C-407E-A947-70E740481C1C}">
-                          <a14:useLocalDpi xmlns:a14="http://schemas.microsoft.com/office/drawing/2010/main" val="0"/>
-                        </a:ext>
-                      </a:extLst>
-                    </a:blip>
-                    <a:srcRect/>
-                    <a:stretch>
-                      <a:fillRect/>
-                    </a:stretch>
-                  </pic:blipFill>
-                  <pic:spPr bwMode="auto">
-                    <a:xfrm>
-                      <a:off x="0" y="0"/>
-                      <a:ext cx="6027420" cy="6035040"/>
-                    </a:xfrm>
-                    <a:prstGeom prst="rect">
-                      <a:avLst/>
-                    </a:prstGeom>
-                    <a:noFill/>
-                    <a:ln>
-                      <a:noFill/>
-                    </a:ln>
-                  </pic:spPr>
-                </pic:pic>
-              </a:graphicData>
-            </a:graphic>
-          </wp:inline>
-        </w:drawing>
+        <w:pict>
+          <v:shapetype id="_x0000_t75" coordsize="21600,21600" o:spt="75" o:preferrelative="t" path="m@4@5l@4@11@9@11@9@5xe" filled="f" stroked="f">
+            <v:stroke joinstyle="miter"/>
+            <v:formulas>
+              <v:f eqn="if lineDrawn pixelLineWidth 0"/>
+              <v:f eqn="sum @0 1 0"/>
+              <v:f eqn="sum 0 0 @1"/>
+              <v:f eqn="prod @2 1 2"/>
+              <v:f eqn="prod @3 21600 pixelWidth"/>
+              <v:f eqn="prod @3 21600 pixelHeight"/>
+              <v:f eqn="sum @0 0 1"/>
+              <v:f eqn="prod @6 1 2"/>
+              <v:f eqn="prod @7 21600 pixelWidth"/>
+              <v:f eqn="sum @8 21600 0"/>
+              <v:f eqn="prod @7 21600 pixelHeight"/>
+              <v:f eqn="sum @10 21600 0"/>
+            </v:formulas>
+            <v:path o:extrusionok="f" gradientshapeok="t" o:connecttype="rect"/>
+            <o:lock v:ext="edit" aspectratio="t"/>
+          </v:shapetype>
+          <v:shape id="_x0000_i1025" type="#_x0000_t75" style="width:421.65pt;height:478.65pt">
+            <v:imagedata r:id="rId8" o:title="Arg-broker-bdd-diagrama-relacional"/>
+          </v:shape>
+        </w:pict>
       </w:r>
     </w:p>
     <w:p>
@@ -1340,7 +1319,7 @@
       <w:headerReference w:type="first" r:id="rId11"/>
       <w:footerReference w:type="first" r:id="rId12"/>
       <w:pgSz w:w="11909" w:h="16834"/>
-      <w:pgMar w:top="850" w:right="1136" w:bottom="1440" w:left="1276" w:header="720" w:footer="720" w:gutter="0"/>
+      <w:pgMar w:top="850" w:right="1136" w:bottom="1440" w:left="1276" w:header="567" w:footer="567" w:gutter="0"/>
       <w:pgNumType w:start="1"/>
       <w:cols w:space="720"/>
       <w:titlePg/>
@@ -1516,6 +1495,7 @@
   <w:p>
     <w:pPr>
       <w:spacing w:before="240" w:after="240"/>
+      <w:jc w:val="right"/>
       <w:rPr>
         <w:b/>
         <w:color w:val="00A8E3"/>
@@ -1544,13 +1524,13 @@
         <w:lang w:val="en-US"/>
       </w:rPr>
       <w:drawing>
-        <wp:anchor distT="0" distB="0" distL="114300" distR="114300" simplePos="0" relativeHeight="251658240" behindDoc="1" locked="0" layoutInCell="1" allowOverlap="1" wp14:anchorId="4F35059C" wp14:editId="4024FEC6">
+        <wp:anchor distT="0" distB="0" distL="114300" distR="114300" simplePos="0" relativeHeight="251658240" behindDoc="1" locked="0" layoutInCell="1" allowOverlap="1" wp14:anchorId="0A6978FC" wp14:editId="0B530A9B">
           <wp:simplePos x="0" y="0"/>
           <wp:positionH relativeFrom="column">
-            <wp:posOffset>4552315</wp:posOffset>
+            <wp:posOffset>4632782</wp:posOffset>
           </wp:positionH>
           <wp:positionV relativeFrom="paragraph">
-            <wp:posOffset>-104775</wp:posOffset>
+            <wp:posOffset>129312</wp:posOffset>
           </wp:positionV>
           <wp:extent cx="1254760" cy="647700"/>
           <wp:effectExtent l="0" t="0" r="2540" b="0"/>
@@ -1617,13 +1597,13 @@
         <w:lang w:val="en-US"/>
       </w:rPr>
       <w:drawing>
-        <wp:anchor distT="0" distB="0" distL="114300" distR="114300" simplePos="0" relativeHeight="251659264" behindDoc="0" locked="0" layoutInCell="1" allowOverlap="1" wp14:anchorId="3D04ABA3" wp14:editId="77394E39">
+        <wp:anchor distT="0" distB="0" distL="114300" distR="114300" simplePos="0" relativeHeight="251659264" behindDoc="0" locked="0" layoutInCell="1" allowOverlap="1" wp14:anchorId="01BCE450" wp14:editId="468F818B">
           <wp:simplePos x="0" y="0"/>
           <wp:positionH relativeFrom="column">
             <wp:posOffset>104140</wp:posOffset>
           </wp:positionH>
           <wp:positionV relativeFrom="paragraph">
-            <wp:posOffset>-228600</wp:posOffset>
+            <wp:posOffset>-9144</wp:posOffset>
           </wp:positionV>
           <wp:extent cx="895350" cy="895350"/>
           <wp:effectExtent l="0" t="0" r="0" b="0"/>

</xml_diff>